<commit_message>
Final review of SDS
</commit_message>
<xml_diff>
--- a/Loop-Solutions-Inc_SE3350_SDS.docx
+++ b/Loop-Solutions-Inc_SE3350_SDS.docx
@@ -8195,7 +8195,13 @@
               <w:cnfStyle w:val="000000100000" w:firstRow="0" w:lastRow="0" w:firstColumn="0" w:lastColumn="0" w:oddVBand="0" w:evenVBand="0" w:oddHBand="1" w:evenHBand="0" w:firstRowFirstColumn="0" w:firstRowLastColumn="0" w:lastRowFirstColumn="0" w:lastRowLastColumn="0"/>
             </w:pPr>
             <w:r>
-              <w:t>Created a frontend service to allow the user upload and manage images on the site. Updated backend to be able to store images.</w:t>
+              <w:t>Created a frontend service to allow the user</w:t>
+            </w:r>
+            <w:r>
+              <w:t xml:space="preserve"> to</w:t>
+            </w:r>
+            <w:r>
+              <w:t xml:space="preserve"> upload and manage images on the site. Updated backend to be able to store images.</w:t>
             </w:r>
           </w:p>
         </w:tc>
@@ -8292,7 +8298,13 @@
               <w:cnfStyle w:val="000000100000" w:firstRow="0" w:lastRow="0" w:firstColumn="0" w:lastColumn="0" w:oddVBand="0" w:evenVBand="0" w:oddHBand="1" w:evenHBand="0" w:firstRowFirstColumn="0" w:firstRowLastColumn="0" w:lastRowFirstColumn="0" w:lastRowLastColumn="0"/>
             </w:pPr>
             <w:r>
-              <w:t>Admin now has the ability to view all clients and physiotherapists and able to manage both of them. The admin can now view the clients that are specific to a physiotherapist.</w:t>
+              <w:t xml:space="preserve">Admin now has the ability to view all clients and physiotherapists and </w:t>
+            </w:r>
+            <w:r>
+              <w:t xml:space="preserve">is </w:t>
+            </w:r>
+            <w:r>
+              <w:t>able to manage both of them. The admin can now view the clients that are specific to a physiotherapist.</w:t>
             </w:r>
           </w:p>
         </w:tc>
@@ -8389,7 +8401,16 @@
               <w:cnfStyle w:val="000000100000" w:firstRow="0" w:lastRow="0" w:firstColumn="0" w:lastColumn="0" w:oddVBand="0" w:evenVBand="0" w:oddHBand="1" w:evenHBand="0" w:firstRowFirstColumn="0" w:firstRowLastColumn="0" w:lastRowFirstColumn="0" w:lastRowLastColumn="0"/>
             </w:pPr>
             <w:r>
-              <w:t>Created the book appointment component and worked to create the client information sheet.</w:t>
+              <w:t>Helped in creating book appointment</w:t>
+            </w:r>
+            <w:r>
+              <w:t xml:space="preserve"> and worked to create the client information sheet.</w:t>
+            </w:r>
+            <w:r>
+              <w:t xml:space="preserve"> Refer to Andrew’s Boo</w:t>
+            </w:r>
+            <w:r>
+              <w:t>k Appointment Form for more detail.</w:t>
             </w:r>
           </w:p>
         </w:tc>
@@ -8492,7 +8513,11 @@
               <w:t>client</w:t>
             </w:r>
             <w:r>
-              <w:t xml:space="preserve">’s to select times for appointments. It is the in the form of </w:t>
+              <w:t xml:space="preserve">’s to select times for appointments. It is the in the form </w:t>
+            </w:r>
+            <w:r>
+              <w:lastRenderedPageBreak/>
+              <w:t xml:space="preserve">of </w:t>
             </w:r>
             <w:r>
               <w:t>a grid for ease of use for the c</w:t>
@@ -8546,7 +8571,10 @@
               <w:cnfStyle w:val="000000000000" w:firstRow="0" w:lastRow="0" w:firstColumn="0" w:lastColumn="0" w:oddVBand="0" w:evenVBand="0" w:oddHBand="0" w:evenHBand="0" w:firstRowFirstColumn="0" w:firstRowLastColumn="0" w:lastRowFirstColumn="0" w:lastRowLastColumn="0"/>
             </w:pPr>
             <w:r>
-              <w:t>Supported Jak in created the Manage User Accounts functionality. Refer to Jak’s Manage User Accounts row for full description of work.</w:t>
+              <w:t>Supported Jak in creating</w:t>
+            </w:r>
+            <w:r>
+              <w:t xml:space="preserve"> the Manage User Accounts functionality. Refer to Jak’s Manage User Accounts row for full description of work.</w:t>
             </w:r>
           </w:p>
         </w:tc>
@@ -8643,7 +8671,10 @@
               <w:cnfStyle w:val="000000000000" w:firstRow="0" w:lastRow="0" w:firstColumn="0" w:lastColumn="0" w:oddVBand="0" w:evenVBand="0" w:oddHBand="0" w:evenHBand="0" w:firstRowFirstColumn="0" w:firstRowLastColumn="0" w:lastRowFirstColumn="0" w:lastRowLastColumn="0"/>
             </w:pPr>
             <w:r>
-              <w:t>Changed the Patient list so the the physiotherapist can choose to sort the list based on other parameters such as first name or last name. Also allows the physiotherapist to sort the list in ascending or descending order.</w:t>
+              <w:t>Changed the Patient list so that</w:t>
+            </w:r>
+            <w:r>
+              <w:t xml:space="preserve"> the physiotherapist can choose to sort the list based on other parameters such as first name or last name. Also allows the physiotherapist to sort the list in ascending or descending order.</w:t>
             </w:r>
           </w:p>
         </w:tc>
@@ -8744,8 +8775,16 @@
         <w:rPr>
           <w:sz w:val="24"/>
         </w:rPr>
-        <w:t>In this section, the updates made to the schemas are listed below.</w:t>
+        <w:t xml:space="preserve">In this section, the updates made to the schemas are </w:t>
       </w:r>
+      <w:r>
+        <w:rPr>
+          <w:sz w:val="24"/>
+        </w:rPr>
+        <w:t>listed.</w:t>
+      </w:r>
+      <w:bookmarkStart w:id="12" w:name="_GoBack"/>
+      <w:bookmarkEnd w:id="12"/>
       <w:r>
         <w:rPr>
           <w:sz w:val="24"/>
@@ -9007,6 +9046,9 @@
             <w:r>
               <w:t>Made a temp table to store a user’s information who is waiting to be verified</w:t>
             </w:r>
+            <w:r>
+              <w:t>.</w:t>
+            </w:r>
           </w:p>
         </w:tc>
       </w:tr>
@@ -9060,6 +9102,53 @@
           </w:p>
         </w:tc>
       </w:tr>
+      <w:tr>
+        <w:tc>
+          <w:tcPr>
+            <w:cnfStyle w:val="001000000000" w:firstRow="0" w:lastRow="0" w:firstColumn="1" w:lastColumn="0" w:oddVBand="0" w:evenVBand="0" w:oddHBand="0" w:evenHBand="0" w:firstRowFirstColumn="0" w:firstRowLastColumn="0" w:lastRowFirstColumn="0" w:lastRowLastColumn="0"/>
+            <w:tcW w:w="3116" w:type="dxa"/>
+          </w:tcPr>
+          <w:p>
+            <w:pPr>
+              <w:rPr>
+                <w:b w:val="0"/>
+              </w:rPr>
+            </w:pPr>
+            <w:r>
+              <w:rPr>
+                <w:b w:val="0"/>
+              </w:rPr>
+              <w:t xml:space="preserve">Patient </w:t>
+            </w:r>
+          </w:p>
+        </w:tc>
+        <w:tc>
+          <w:tcPr>
+            <w:tcW w:w="3117" w:type="dxa"/>
+          </w:tcPr>
+          <w:p>
+            <w:pPr>
+              <w:cnfStyle w:val="000000000000" w:firstRow="0" w:lastRow="0" w:firstColumn="0" w:lastColumn="0" w:oddVBand="0" w:evenVBand="0" w:oddHBand="0" w:evenHBand="0" w:firstRowFirstColumn="0" w:firstRowLastColumn="0" w:lastRowFirstColumn="0" w:lastRowLastColumn="0"/>
+            </w:pPr>
+            <w:r>
+              <w:t>-Added in address field</w:t>
+            </w:r>
+          </w:p>
+        </w:tc>
+        <w:tc>
+          <w:tcPr>
+            <w:tcW w:w="3117" w:type="dxa"/>
+          </w:tcPr>
+          <w:p>
+            <w:pPr>
+              <w:cnfStyle w:val="000000000000" w:firstRow="0" w:lastRow="0" w:firstColumn="0" w:lastColumn="0" w:oddVBand="0" w:evenVBand="0" w:oddHBand="0" w:evenHBand="0" w:firstRowFirstColumn="0" w:firstRowLastColumn="0" w:lastRowFirstColumn="0" w:lastRowLastColumn="0"/>
+            </w:pPr>
+            <w:r>
+              <w:t>Added in a field to store the address of a client.</w:t>
+            </w:r>
+          </w:p>
+        </w:tc>
+      </w:tr>
     </w:tbl>
     <w:p>
       <w:pPr>
@@ -9067,8 +9156,6 @@
           <w:sz w:val="24"/>
         </w:rPr>
       </w:pPr>
-      <w:bookmarkStart w:id="12" w:name="_GoBack"/>
-      <w:bookmarkEnd w:id="12"/>
     </w:p>
     <w:sectPr>
       <w:headerReference w:type="default" r:id="rId18"/>
@@ -9209,10 +9296,10 @@
               <w:i/>
               <w:iCs/>
             </w:rPr>
-            <w:t>Andrew Black</w:t>
+            <w:t xml:space="preserve">Loop Solutions Inc, </w:t>
           </w:r>
           <w:r>
-            <w:t>, 2017</w:t>
+            <w:t xml:space="preserve"> 2018</w:t>
           </w:r>
         </w:p>
       </w:tc>
@@ -9414,7 +9501,10 @@
             <w:ind w:right="68"/>
           </w:pPr>
           <w:r>
-            <w:t xml:space="preserve">  Issue: January 29, Winter 2018</w:t>
+            <w:t xml:space="preserve">  Issue: March 5th</w:t>
+          </w:r>
+          <w:r>
+            <w:t>, Winter 2018</w:t>
           </w:r>
         </w:p>
       </w:tc>
@@ -12723,7 +12813,7 @@
 </file>
 
 <file path=customXml/itemProps1.xml><?xml version="1.0" encoding="utf-8"?>
-<ds:datastoreItem xmlns:ds="http://schemas.openxmlformats.org/officeDocument/2006/customXml" ds:itemID="{0C0A795B-0325-438A-B820-B6E3AA5F034C}">
+<ds:datastoreItem xmlns:ds="http://schemas.openxmlformats.org/officeDocument/2006/customXml" ds:itemID="{7EC5703C-0A66-4B96-A152-479C51F13F22}">
   <ds:schemaRefs>
     <ds:schemaRef ds:uri="http://schemas.openxmlformats.org/officeDocument/2006/bibliography"/>
   </ds:schemaRefs>

</xml_diff>